<commit_message>
Add PI-requested analyses: 6-group LDL×statin, diabetes/prediabetes, sex stratification
</commit_message>
<xml_diff>
--- a/output/RIR_Analysis_Summary.docx
+++ b/output/RIR_Analysis_Summary.docx
@@ -15,7 +15,7 @@
         <w:pStyle w:val="BodyText"/>
       </w:pPr>
       <w:r>
-        <w:t xml:space="preserve">Preliminary Results Summary</w:t>
+        <w:t xml:space="preserve">Preliminary Results Summary (Updated)</w:t>
       </w:r>
       <w:r>
         <w:t xml:space="preserve"> </w:t>
@@ -45,6 +45,14 @@
         <w:pStyle w:val="BodyText"/>
       </w:pPr>
       <w:r>
+        <w:t xml:space="preserve">Per PI request, this update includes: (1) 6-group LDL × statin stratification, (2) diabetes/prediabetes evaluation, and (3) sex-stratified analyses.</w:t>
+      </w:r>
+    </w:p>
+    <w:p>
+      <w:pPr>
+        <w:pStyle w:val="BodyText"/>
+      </w:pPr>
+      <w:r>
         <w:t xml:space="preserve">METHODS</w:t>
       </w:r>
     </w:p>
@@ -61,15 +69,15 @@
         <w:pStyle w:val="BodyText"/>
       </w:pPr>
       <w:r>
-        <w:t xml:space="preserve">We used NHANES data from 2005-2010 and 2015-2020, representing five two-year survey cycles. The 2011-2014 cycles were not included in this initial analysis due to data access constraints in our automated pipeline; we plan to incorporate them in a future robustness check.</w:t>
-      </w:r>
-    </w:p>
-    <w:p>
-      <w:pPr>
-        <w:pStyle w:val="BodyText"/>
-      </w:pPr>
-      <w:r>
-        <w:t xml:space="preserve">The analytic sample included fasting adults aged 20 years and older with complete data on statin use, lipid panel, and hs-CRP. We excluded individuals with hs-CRP &gt;10 mg/L to remove acute inflammatory states.</w:t>
+        <w:t xml:space="preserve">We used NHANES data from 2005-2010 and 2015-2020, representing five two-year survey cycles. The 2011-2014 cycles were not included due to data access constraints; inclusion is planned as a robustness check.</w:t>
+      </w:r>
+    </w:p>
+    <w:p>
+      <w:pPr>
+        <w:pStyle w:val="BodyText"/>
+      </w:pPr>
+      <w:r>
+        <w:t xml:space="preserve">The analytic sample included 12,896 fasting adults aged 20+ years with complete data on statin use, lipids, and hs-CRP. We excluded individuals with hs-CRP &gt;10 mg/L.</w:t>
       </w:r>
     </w:p>
     <w:p>
@@ -82,227 +90,62 @@
     </w:p>
     <w:p>
       <w:pPr>
-        <w:pStyle w:val="BodyText"/>
-      </w:pPr>
-      <w:r>
-        <w:t xml:space="preserve">Statin use was identified from prescription medication files (RXQ_RX) using both generic drug name matching (atorvastatin, simvastatin, rosuvastatin, pravastatin, lovastatin, fluvastatin, pitavastatin) and Multum therapeutic class codes.</w:t>
-      </w:r>
-    </w:p>
-    <w:p>
-      <w:pPr>
-        <w:pStyle w:val="BodyText"/>
-      </w:pPr>
-      <w:r>
-        <w:t xml:space="preserve">LDL-C was calculated using the Friedewald equation (total cholesterol minus HDL minus triglycerides/5). Direct LDL measurements were used as a secondary source when calculated values were unavailable and triglycerides were below 400 mg/dL.</w:t>
-      </w:r>
-    </w:p>
-    <w:p>
-      <w:pPr>
-        <w:pStyle w:val="BodyText"/>
-      </w:pPr>
-      <w:r>
-        <w:t xml:space="preserve">RIR was defined as: statin use + LDL-C &lt;70 mg/dL + hs-CRP ≥2 mg/L.</w:t>
-      </w:r>
-    </w:p>
-    <w:p>
-      <w:pPr>
-        <w:pStyle w:val="BodyText"/>
-      </w:pPr>
-      <w:r>
-        <w:t xml:space="preserve">Statistical Approach</w:t>
-      </w:r>
-    </w:p>
-    <w:p>
-      <w:pPr>
-        <w:pStyle w:val="BodyText"/>
-      </w:pPr>
-      <w:r>
-        <w:t xml:space="preserve">All analyses incorporated NHANES complex survey design using fasting subsample weights, strata, and primary sampling units. Prevalence estimates are survey-weighted and nationally representative. Logistic regression models used a parsimonious approach given the sample size.</w:t>
-      </w:r>
-    </w:p>
-    <w:p>
-      <w:pPr>
-        <w:pStyle w:val="BodyText"/>
-      </w:pPr>
-      <w:r>
-        <w:t xml:space="preserve">STUDY POPULATION</w:t>
-      </w:r>
-    </w:p>
-    <w:p>
-      <w:pPr>
-        <w:pStyle w:val="BodyText"/>
-      </w:pPr>
-      <w:r>
-        <w:t xml:space="preserve">Starting with 12,896 fasting adults aged 20 and older across the included cycles, we identified 2,527 statin users (19.6%). Among these, 577 had achieved LDL-C &lt;70 mg/dL, constituting our primary analytic cohort. Of these 577 individuals, 141 met criteria for RIR.</w:t>
-      </w:r>
-    </w:p>
-    <w:p>
-      <w:pPr>
-        <w:pStyle w:val="BodyText"/>
-      </w:pPr>
-      <w:r>
-        <w:t xml:space="preserve">PRIMARY RESULTS</w:t>
-      </w:r>
-    </w:p>
-    <w:p>
-      <w:pPr>
-        <w:pStyle w:val="BodyText"/>
-      </w:pPr>
-      <w:r>
-        <w:t xml:space="preserve">RIR Prevalence</w:t>
-      </w:r>
-    </w:p>
-    <w:p>
-      <w:pPr>
-        <w:pStyle w:val="BodyText"/>
-      </w:pPr>
-      <w:r>
-        <w:t xml:space="preserve">Among statin users with LDL-C &lt;70 mg/dL, 21.9% (95% CI: 15.9-27.9%) had residual inflammatory risk. Using a stricter hs-CRP threshold of ≥3 mg/L, prevalence was 13.4% (95% CI: 8.8-18.0%).</w:t>
-      </w:r>
-    </w:p>
-    <w:p>
-      <w:pPr>
-        <w:pStyle w:val="BodyText"/>
-      </w:pPr>
-      <w:r>
-        <w:t xml:space="preserve">Among the subset achieving LDL-C &lt;55 mg/dL (n=213), RIR prevalence was 26.9% (95% CI: 17.0-36.8%).</w:t>
-      </w:r>
-    </w:p>
-    <w:p>
-      <w:pPr>
-        <w:pStyle w:val="BodyText"/>
-      </w:pPr>
-      <w:r>
-        <w:t xml:space="preserve">Subgroup Patterns</w:t>
-      </w:r>
-    </w:p>
-    <w:p>
-      <w:pPr>
-        <w:pStyle w:val="BodyText"/>
-      </w:pPr>
-      <w:r>
-        <w:t xml:space="preserve">RIR prevalence appeared similar between men (23.7%, SE 3.5%) and women (19.2%, SE 4.5%).</w:t>
-      </w:r>
-    </w:p>
-    <w:p>
-      <w:pPr>
-        <w:pStyle w:val="BodyText"/>
-      </w:pPr>
-      <w:r>
-        <w:t xml:space="preserve">By age group, prevalence was numerically highest in the 50-59 year range (46.8%, SE 9.9%), though this estimate carries substantial uncertainty due to limited sample size.</w:t>
-      </w:r>
-    </w:p>
-    <w:p>
-      <w:pPr>
-        <w:pStyle w:val="BodyText"/>
-      </w:pPr>
-      <w:r>
-        <w:t xml:space="preserve">By race/ethnicity, prevalence ranged from 20.4% (SE 3.9%) in Non-Hispanic White adults to 29.4% (SE 4.6%) in Non-Hispanic Black adults. These subgroup estimates are exploratory and confidence intervals overlap considerably.</w:t>
-      </w:r>
-    </w:p>
-    <w:p>
-      <w:pPr>
-        <w:pStyle w:val="BodyText"/>
-      </w:pPr>
-      <w:r>
-        <w:t xml:space="preserve">Clinical Characteristics</w:t>
-      </w:r>
-    </w:p>
-    <w:p>
-      <w:pPr>
-        <w:pStyle w:val="BodyText"/>
-      </w:pPr>
-      <w:r>
-        <w:t xml:space="preserve">Compared to statin users with LDL-C &lt;70 but without RIR, those with RIR had higher prevalence of diabetes (64.6% vs 51.1%), hypertension (87.9% vs 76.8%), obesity (53.5% vs 45.8%), and current smoking (17.7% vs 13.2%).</w:t>
-      </w:r>
-    </w:p>
-    <w:p>
-      <w:pPr>
-        <w:pStyle w:val="BodyText"/>
-      </w:pPr>
-      <w:r>
-        <w:t xml:space="preserve">Predictors of RIR</w:t>
-      </w:r>
-    </w:p>
-    <w:p>
-      <w:pPr>
-        <w:pStyle w:val="BodyText"/>
-      </w:pPr>
-      <w:r>
-        <w:t xml:space="preserve">In survey-weighted logistic regression adjusting for age, sex, race/ethnicity, BMI, diabetes, hypertension, smoking, and triglycerides, no individual predictor reached statistical significance at alpha=0.05. BMI showed a trend toward association with higher RIR odds (OR 1.05 per kg/m², 95% CI 1.00-1.11, p=0.055).</w:t>
-      </w:r>
-    </w:p>
-    <w:p>
-      <w:pPr>
-        <w:pStyle w:val="BodyText"/>
-      </w:pPr>
-      <w:r>
-        <w:t xml:space="preserve">SENSITIVITY ANALYSES</w:t>
-      </w:r>
-    </w:p>
-    <w:p>
-      <w:pPr>
-        <w:pStyle w:val="BodyText"/>
-      </w:pPr>
-      <w:r>
-        <w:t xml:space="preserve">RIR prevalence showed a clear dose-response pattern across hs-CRP thresholds: 29.6% at ≥1.5 mg/L, declining to 6.4% at ≥5.0 mg/L.</w:t>
-      </w:r>
-    </w:p>
-    <w:p>
-      <w:pPr>
-        <w:pStyle w:val="BodyText"/>
-      </w:pPr>
-      <w:r>
-        <w:t xml:space="preserve">RIR prevalence remained relatively stable across LDL-C thresholds (range 20.7-26.9% from &lt;100 to &lt;55 mg/dL), suggesting that residual inflammation persists even as lipid control intensifies.</w:t>
-      </w:r>
-    </w:p>
-    <w:p>
-      <w:pPr>
-        <w:pStyle w:val="BodyText"/>
-      </w:pPr>
-      <w:r>
-        <w:t xml:space="preserve">DEVIATIONS FROM ORIGINAL PLAN</w:t>
-      </w:r>
-    </w:p>
-    <w:p>
-      <w:pPr>
-        <w:pStyle w:val="BodyText"/>
-      </w:pPr>
-      <w:r>
-        <w:t xml:space="preserve">The analysis was conducted as planned with the following modifications:</w:t>
-      </w:r>
-    </w:p>
-    <w:p>
-      <w:pPr>
+        <w:pStyle w:val="Compact"/>
         <w:numPr>
           <w:ilvl w:val="0"/>
           <w:numId w:val="1001"/>
         </w:numPr>
       </w:pPr>
       <w:r>
-        <w:t xml:space="preserve">Cycle inclusion: We used 2005-2020 as recommended, but the 2011-2014 cycles were excluded from this initial pass due to hs-CRP file access issues in the automated download. Five cycles (10 years of data) were analyzed.</w:t>
-      </w:r>
-    </w:p>
-    <w:p>
-      <w:pPr>
+        <w:t xml:space="preserve">Statin use: Identified from RXQ_RX using drug names and Multum therapeutic class codes.</w:t>
+      </w:r>
+    </w:p>
+    <w:p>
+      <w:pPr>
+        <w:pStyle w:val="Compact"/>
         <w:numPr>
           <w:ilvl w:val="0"/>
           <w:numId w:val="1001"/>
         </w:numPr>
       </w:pPr>
       <w:r>
-        <w:t xml:space="preserve">LDL-C calculation: Friedewald equation used as primary, with direct LDL as fallback when calculated values were missing and triglycerides &lt;400 mg/dL, as specified.</w:t>
-      </w:r>
-    </w:p>
-    <w:p>
-      <w:pPr>
+        <w:t xml:space="preserve">LDL-C: Calculated via Friedewald equation.</w:t>
+      </w:r>
+    </w:p>
+    <w:p>
+      <w:pPr>
+        <w:pStyle w:val="Compact"/>
         <w:numPr>
           <w:ilvl w:val="0"/>
           <w:numId w:val="1001"/>
         </w:numPr>
       </w:pPr>
       <w:r>
-        <w:t xml:space="preserve">Statistical testing: Formal chi-square tests comparing RIR vs non-RIR groups were not performed in this initial analysis; descriptive comparisons are presented. Subgroup interaction tests were not powered.</w:t>
+        <w:t xml:space="preserve">Prediabetes: HbA1c 5.7-6.4% or fasting glucose 100-125 mg/dL.</w:t>
+      </w:r>
+    </w:p>
+    <w:p>
+      <w:pPr>
+        <w:pStyle w:val="Compact"/>
+        <w:numPr>
+          <w:ilvl w:val="0"/>
+          <w:numId w:val="1001"/>
+        </w:numPr>
+      </w:pPr>
+      <w:r>
+        <w:t xml:space="preserve">Diabetes: HbA1c ≥6.5% or fasting glucose ≥126 mg/dL or self-reported diagnosis.</w:t>
+      </w:r>
+    </w:p>
+    <w:p>
+      <w:pPr>
+        <w:pStyle w:val="Compact"/>
+        <w:numPr>
+          <w:ilvl w:val="0"/>
+          <w:numId w:val="1001"/>
+        </w:numPr>
+      </w:pPr>
+      <w:r>
+        <w:t xml:space="preserve">RIR: Statin use + LDL-C &lt;70 mg/dL + hs-CRP ≥2 mg/L.</w:t>
       </w:r>
     </w:p>
     <w:p>
@@ -310,47 +153,49 @@
         <w:pStyle w:val="FirstParagraph"/>
       </w:pPr>
       <w:r>
-        <w:t xml:space="preserve">LIMITATIONS</w:t>
-      </w:r>
-    </w:p>
-    <w:p>
-      <w:pPr>
-        <w:pStyle w:val="BodyText"/>
-      </w:pPr>
-      <w:r>
-        <w:t xml:space="preserve">This is a cross-sectional analysis and cannot establish causality. hs-CRP was measured once, so within-person variability is not captured. The regression model has limited power given 141 RIR events among 577 subjects. Statin adherence is based on self-report.</w:t>
-      </w:r>
-    </w:p>
-    <w:p>
-      <w:pPr>
-        <w:pStyle w:val="BodyText"/>
-      </w:pPr>
-      <w:r>
-        <w:t xml:space="preserve">INTERPRETATION</w:t>
-      </w:r>
-    </w:p>
-    <w:p>
-      <w:pPr>
-        <w:pStyle w:val="BodyText"/>
-      </w:pPr>
-      <w:r>
-        <w:t xml:space="preserve">Approximately one in five statin-treated US adults who achieve LDL-C &lt;70 mg/dL have persistent inflammatory risk as defined by hs-CRP ≥2 mg/L. This finding is consistent with trial data suggesting 30-40% of statin-treated patients maintain elevated hs-CRP. The slightly lower prevalence in NHANES may reflect the stricter LDL threshold (&lt;70 vs &lt;100 mg/dL in many trials) or population differences.</w:t>
-      </w:r>
-    </w:p>
-    <w:p>
-      <w:pPr>
-        <w:pStyle w:val="BodyText"/>
-      </w:pPr>
-      <w:r>
-        <w:t xml:space="preserve">These results support the rationale for identifying and potentially targeting residual inflammatory risk in patients with well-controlled lipids.</w:t>
-      </w:r>
-    </w:p>
-    <w:p>
-      <w:pPr>
-        <w:pStyle w:val="BodyText"/>
-      </w:pPr>
-      <w:r>
-        <w:t xml:space="preserve">FILES GENERATED</w:t>
+        <w:t xml:space="preserve">STUDY POPULATION</w:t>
+      </w:r>
+    </w:p>
+    <w:p>
+      <w:pPr>
+        <w:pStyle w:val="BodyText"/>
+      </w:pPr>
+      <w:r>
+        <w:t xml:space="preserve">Total fasting participants (≥20 years): 12,896</w:t>
+      </w:r>
+      <w:r>
+        <w:t xml:space="preserve"> </w:t>
+      </w:r>
+      <w:r>
+        <w:t xml:space="preserve">Statin users: 2,527 (19.6%)</w:t>
+      </w:r>
+      <w:r>
+        <w:t xml:space="preserve"> </w:t>
+      </w:r>
+      <w:r>
+        <w:t xml:space="preserve">Statin users with LDL-C &lt;70 mg/dL: 577</w:t>
+      </w:r>
+      <w:r>
+        <w:t xml:space="preserve"> </w:t>
+      </w:r>
+      <w:r>
+        <w:t xml:space="preserve">RIR cases: 141</w:t>
+      </w:r>
+    </w:p>
+    <w:p>
+      <w:pPr>
+        <w:pStyle w:val="BodyText"/>
+      </w:pPr>
+      <w:r>
+        <w:t xml:space="preserve">PRIMARY RESULTS</w:t>
+      </w:r>
+    </w:p>
+    <w:p>
+      <w:pPr>
+        <w:pStyle w:val="BodyText"/>
+      </w:pPr>
+      <w:r>
+        <w:t xml:space="preserve">RIR Prevalence (Statin users with LDL-C &lt;70)</w:t>
       </w:r>
     </w:p>
     <w:p>
@@ -362,7 +207,7 @@
         </w:numPr>
       </w:pPr>
       <w:r>
-        <w:t xml:space="preserve">data/processed/rir_analytic_cohort.csv (cleaned analytic dataset)</w:t>
+        <w:t xml:space="preserve">Primary (hs-CRP ≥2 mg/L): 21.9% (95% CI: 15.9-27.9%)</w:t>
       </w:r>
     </w:p>
     <w:p>
@@ -374,7 +219,7 @@
         </w:numPr>
       </w:pPr>
       <w:r>
-        <w:t xml:space="preserve">output/tables/rir_prevalence_results.csv (primary prevalence estimates)</w:t>
+        <w:t xml:space="preserve">Sensitivity (hs-CRP ≥3 mg/L): 13.4% (95% CI: 8.8-18.0%)</w:t>
       </w:r>
     </w:p>
     <w:p>
@@ -386,7 +231,848 @@
         </w:numPr>
       </w:pPr>
       <w:r>
-        <w:t xml:space="preserve">output/tables/rir_prevalence_by_subgroup.csv (subgroup analyses)</w:t>
+        <w:t xml:space="preserve">Stricter LDL &lt;55 mg/dL (N=213): 26.9% (95% CI: 17.0-36.8%)</w:t>
+      </w:r>
+    </w:p>
+    <w:p>
+      <w:pPr>
+        <w:pStyle w:val="FirstParagraph"/>
+      </w:pPr>
+      <w:r>
+        <w:t xml:space="preserve">PI REQUEST #1: 6-GROUP LDL × STATIN ANALYSIS</w:t>
+      </w:r>
+    </w:p>
+    <w:p>
+      <w:pPr>
+        <w:pStyle w:val="BodyText"/>
+      </w:pPr>
+      <w:r>
+        <w:t xml:space="preserve">Groups:</w:t>
+      </w:r>
+      <w:r>
+        <w:t xml:space="preserve"> </w:t>
+      </w:r>
+      <w:r>
+        <w:t xml:space="preserve">1. LDL≤70, Statin user (N=582)</w:t>
+      </w:r>
+      <w:r>
+        <w:t xml:space="preserve"> </w:t>
+      </w:r>
+      <w:r>
+        <w:t xml:space="preserve">2. LDL≤70, No statin (N=762)</w:t>
+      </w:r>
+      <w:r>
+        <w:t xml:space="preserve"> </w:t>
+      </w:r>
+      <w:r>
+        <w:t xml:space="preserve">3. LDL 70-130, Statin user (N=1,650)</w:t>
+      </w:r>
+      <w:r>
+        <w:t xml:space="preserve"> </w:t>
+      </w:r>
+      <w:r>
+        <w:t xml:space="preserve">4. LDL 70-130, No statin (N=6,136)</w:t>
+      </w:r>
+      <w:r>
+        <w:t xml:space="preserve"> </w:t>
+      </w:r>
+      <w:r>
+        <w:t xml:space="preserve">5. LDL&gt;130, Statin user (N=295)</w:t>
+      </w:r>
+      <w:r>
+        <w:t xml:space="preserve"> </w:t>
+      </w:r>
+      <w:r>
+        <w:t xml:space="preserve">6. LDL&gt;130, No statin (N=3,471)</w:t>
+      </w:r>
+    </w:p>
+    <w:p>
+      <w:pPr>
+        <w:pStyle w:val="BodyText"/>
+      </w:pPr>
+      <w:r>
+        <w:t xml:space="preserve">hs-CRP ≥2 mg/L Prevalence by Group:</w:t>
+      </w:r>
+    </w:p>
+    <w:p>
+      <w:pPr>
+        <w:pStyle w:val="BodyText"/>
+      </w:pPr>
+      <w:r>
+        <w:t xml:space="preserve">Group Prevalence SE</w:t>
+      </w:r>
+      <w:r>
+        <w:t xml:space="preserve"> </w:t>
+      </w:r>
+      <w:r>
+        <w:t xml:space="preserve">LDL≤70, Statin 22.4% 3.0%</w:t>
+      </w:r>
+      <w:r>
+        <w:t xml:space="preserve"> </w:t>
+      </w:r>
+      <w:r>
+        <w:t xml:space="preserve">LDL≤70, No Statin 14.5% 2.0%</w:t>
+      </w:r>
+      <w:r>
+        <w:t xml:space="preserve"> </w:t>
+      </w:r>
+      <w:r>
+        <w:t xml:space="preserve">LDL 70-130, Statin 20.1% 1.8%</w:t>
+      </w:r>
+      <w:r>
+        <w:t xml:space="preserve"> </w:t>
+      </w:r>
+      <w:r>
+        <w:t xml:space="preserve">LDL 70-130, No Statin 17.7% 0.8%</w:t>
+      </w:r>
+      <w:r>
+        <w:t xml:space="preserve"> </w:t>
+      </w:r>
+      <w:r>
+        <w:t xml:space="preserve">LDL&gt;130, Statin 27.0% 4.6%</w:t>
+      </w:r>
+      <w:r>
+        <w:t xml:space="preserve"> </w:t>
+      </w:r>
+      <w:r>
+        <w:t xml:space="preserve">LDL&gt;130, No Statin 19.8% 1.3%</w:t>
+      </w:r>
+    </w:p>
+    <w:p>
+      <w:pPr>
+        <w:pStyle w:val="BodyText"/>
+      </w:pPr>
+      <w:r>
+        <w:t xml:space="preserve">Key observations:</w:t>
+      </w:r>
+      <w:r>
+        <w:t xml:space="preserve"> </w:t>
+      </w:r>
+      <w:r>
+        <w:t xml:space="preserve">- Statin users consistently show higher hs-CRP ≥2 prevalence than non-users within each LDL tier</w:t>
+      </w:r>
+      <w:r>
+        <w:t xml:space="preserve"> </w:t>
+      </w:r>
+      <w:r>
+        <w:t xml:space="preserve">- Highest inflammatory burden in LDL&gt;130 statin group (27.0%)</w:t>
+      </w:r>
+      <w:r>
+        <w:t xml:space="preserve"> </w:t>
+      </w:r>
+      <w:r>
+        <w:t xml:space="preserve">- LDL≤70 without statins shows 14.5% with elevated hs-CRP (the</w:t>
+      </w:r>
+      <w:r>
+        <w:t xml:space="preserve"> </w:t>
+      </w:r>
+      <w:r>
+        <w:t xml:space="preserve">“low LDL, high inflammation”</w:t>
+      </w:r>
+      <w:r>
+        <w:t xml:space="preserve"> </w:t>
+      </w:r>
+      <w:r>
+        <w:t xml:space="preserve">phenotype)</w:t>
+      </w:r>
+    </w:p>
+    <w:p>
+      <w:pPr>
+        <w:pStyle w:val="BodyText"/>
+      </w:pPr>
+      <w:r>
+        <w:t xml:space="preserve">Mean hs-CRP by Group (mg/L):</w:t>
+      </w:r>
+    </w:p>
+    <w:p>
+      <w:pPr>
+        <w:pStyle w:val="BodyText"/>
+      </w:pPr>
+      <w:r>
+        <w:t xml:space="preserve">Group Mean hs-CRP SE</w:t>
+      </w:r>
+      <w:r>
+        <w:t xml:space="preserve"> </w:t>
+      </w:r>
+      <w:r>
+        <w:t xml:space="preserve">LDL≤70, Statin 1.40 0.13</w:t>
+      </w:r>
+      <w:r>
+        <w:t xml:space="preserve"> </w:t>
+      </w:r>
+      <w:r>
+        <w:t xml:space="preserve">LDL≤70, No Statin 1.06 0.10</w:t>
+      </w:r>
+      <w:r>
+        <w:t xml:space="preserve"> </w:t>
+      </w:r>
+      <w:r>
+        <w:t xml:space="preserve">LDL 70-130, Statin 1.29 0.07</w:t>
+      </w:r>
+      <w:r>
+        <w:t xml:space="preserve"> </w:t>
+      </w:r>
+      <w:r>
+        <w:t xml:space="preserve">LDL 70-130, No Statin 1.16 0.04</w:t>
+      </w:r>
+      <w:r>
+        <w:t xml:space="preserve"> </w:t>
+      </w:r>
+      <w:r>
+        <w:t xml:space="preserve">LDL&gt;130, Statin 1.50 0.17</w:t>
+      </w:r>
+      <w:r>
+        <w:t xml:space="preserve"> </w:t>
+      </w:r>
+      <w:r>
+        <w:t xml:space="preserve">LDL&gt;130, No Statin 1.24 0.06</w:t>
+      </w:r>
+    </w:p>
+    <w:p>
+      <w:pPr>
+        <w:pStyle w:val="BodyText"/>
+      </w:pPr>
+      <w:r>
+        <w:t xml:space="preserve">PI REQUEST #2: DIABETES/PREDIABETES STRATIFICATION</w:t>
+      </w:r>
+    </w:p>
+    <w:p>
+      <w:pPr>
+        <w:pStyle w:val="BodyText"/>
+      </w:pPr>
+      <w:r>
+        <w:t xml:space="preserve">Glycemic Status Distribution:</w:t>
+      </w:r>
+      <w:r>
+        <w:t xml:space="preserve"> </w:t>
+      </w:r>
+      <w:r>
+        <w:t xml:space="preserve">- Normal: 4,717 (36.6%)</w:t>
+      </w:r>
+      <w:r>
+        <w:t xml:space="preserve"> </w:t>
+      </w:r>
+      <w:r>
+        <w:t xml:space="preserve">- Prediabetes: 5,745 (44.5%)</w:t>
+      </w:r>
+      <w:r>
+        <w:t xml:space="preserve"> </w:t>
+      </w:r>
+      <w:r>
+        <w:t xml:space="preserve">- Diabetes: 2,434 (18.9%)</w:t>
+      </w:r>
+    </w:p>
+    <w:p>
+      <w:pPr>
+        <w:pStyle w:val="BodyText"/>
+      </w:pPr>
+      <w:r>
+        <w:t xml:space="preserve">RIR Prevalence by Glycemic Status (Statin + LDL&lt;70):</w:t>
+      </w:r>
+    </w:p>
+    <w:p>
+      <w:pPr>
+        <w:pStyle w:val="BodyText"/>
+      </w:pPr>
+      <w:r>
+        <w:t xml:space="preserve">Status Prevalence SE</w:t>
+      </w:r>
+      <w:r>
+        <w:t xml:space="preserve"> </w:t>
+      </w:r>
+      <w:r>
+        <w:t xml:space="preserve">Normal 15.3% 9.3%</w:t>
+      </w:r>
+      <w:r>
+        <w:t xml:space="preserve"> </w:t>
+      </w:r>
+      <w:r>
+        <w:t xml:space="preserve">Prediabetes 17.4% 5.2%</w:t>
+      </w:r>
+      <w:r>
+        <w:t xml:space="preserve"> </w:t>
+      </w:r>
+      <w:r>
+        <w:t xml:space="preserve">Diabetes 26.2% 4.8%</w:t>
+      </w:r>
+    </w:p>
+    <w:p>
+      <w:pPr>
+        <w:pStyle w:val="BodyText"/>
+      </w:pPr>
+      <w:r>
+        <w:t xml:space="preserve">hs-CRP ≥2 Prevalence by Glycemic Status × LDL×Statin Group:</w:t>
+      </w:r>
+    </w:p>
+    <w:p>
+      <w:pPr>
+        <w:pStyle w:val="SourceCode"/>
+      </w:pPr>
+      <w:r>
+        <w:rPr>
+          <w:rStyle w:val="VerbatimChar"/>
+        </w:rPr>
+        <w:t xml:space="preserve">                    Normal    Prediabetes    Diabetes</w:t>
+      </w:r>
+    </w:p>
+    <w:p>
+      <w:pPr>
+        <w:pStyle w:val="FirstParagraph"/>
+      </w:pPr>
+      <w:r>
+        <w:t xml:space="preserve">LDL≤70, Statin 15.3% 17.4% 27.2%</w:t>
+      </w:r>
+      <w:r>
+        <w:t xml:space="preserve"> </w:t>
+      </w:r>
+      <w:r>
+        <w:t xml:space="preserve">LDL≤70, No Statin 9.3% 20.5% 30.0%</w:t>
+      </w:r>
+      <w:r>
+        <w:t xml:space="preserve"> </w:t>
+      </w:r>
+      <w:r>
+        <w:t xml:space="preserve">LDL 70-130, Statin 14.2% 17.7% 26.2%</w:t>
+      </w:r>
+      <w:r>
+        <w:t xml:space="preserve"> </w:t>
+      </w:r>
+      <w:r>
+        <w:t xml:space="preserve">LDL 70-130, No Statin 12.4% 21.5% 33.6%</w:t>
+      </w:r>
+      <w:r>
+        <w:t xml:space="preserve"> </w:t>
+      </w:r>
+      <w:r>
+        <w:t xml:space="preserve">LDL&gt;130, Statin 20.4% 27.7% 29.4%</w:t>
+      </w:r>
+      <w:r>
+        <w:t xml:space="preserve"> </w:t>
+      </w:r>
+      <w:r>
+        <w:t xml:space="preserve">LDL&gt;130, No Statin 13.5% 22.4% 31.9%</w:t>
+      </w:r>
+    </w:p>
+    <w:p>
+      <w:pPr>
+        <w:pStyle w:val="BodyText"/>
+      </w:pPr>
+      <w:r>
+        <w:t xml:space="preserve">Key observation: Diabetes consistently associated with ~2x higher hs-CRP ≥2 prevalence across all LDL×statin groups.</w:t>
+      </w:r>
+    </w:p>
+    <w:p>
+      <w:pPr>
+        <w:pStyle w:val="BodyText"/>
+      </w:pPr>
+      <w:r>
+        <w:t xml:space="preserve">PI REQUEST #3: SEX-STRATIFIED ANALYSIS</w:t>
+      </w:r>
+    </w:p>
+    <w:p>
+      <w:pPr>
+        <w:pStyle w:val="BodyText"/>
+      </w:pPr>
+      <w:r>
+        <w:t xml:space="preserve">RIR Prevalence by Sex (Statin + LDL&lt;70):</w:t>
+      </w:r>
+    </w:p>
+    <w:p>
+      <w:pPr>
+        <w:pStyle w:val="BodyText"/>
+      </w:pPr>
+      <w:r>
+        <w:t xml:space="preserve">Sex Prevalence SE</w:t>
+      </w:r>
+      <w:r>
+        <w:t xml:space="preserve"> </w:t>
+      </w:r>
+      <w:r>
+        <w:t xml:space="preserve">Male 23.7% 3.5%</w:t>
+      </w:r>
+      <w:r>
+        <w:t xml:space="preserve"> </w:t>
+      </w:r>
+      <w:r>
+        <w:t xml:space="preserve">Female 19.2% 4.5%</w:t>
+      </w:r>
+    </w:p>
+    <w:p>
+      <w:pPr>
+        <w:pStyle w:val="BodyText"/>
+      </w:pPr>
+      <w:r>
+        <w:t xml:space="preserve">hs-CRP ≥2 Prevalence by Sex × LDL×Statin Group:</w:t>
+      </w:r>
+    </w:p>
+    <w:p>
+      <w:pPr>
+        <w:pStyle w:val="SourceCode"/>
+      </w:pPr>
+      <w:r>
+        <w:rPr>
+          <w:rStyle w:val="VerbatimChar"/>
+        </w:rPr>
+        <w:t xml:space="preserve">                    Male      Female</w:t>
+      </w:r>
+    </w:p>
+    <w:p>
+      <w:pPr>
+        <w:pStyle w:val="FirstParagraph"/>
+      </w:pPr>
+      <w:r>
+        <w:t xml:space="preserve">LDL≤70, Statin 23.5% 20.9%</w:t>
+      </w:r>
+      <w:r>
+        <w:t xml:space="preserve"> </w:t>
+      </w:r>
+      <w:r>
+        <w:t xml:space="preserve">LDL≤70, No Statin 9.7% 18.3%</w:t>
+      </w:r>
+      <w:r>
+        <w:t xml:space="preserve"> </w:t>
+      </w:r>
+      <w:r>
+        <w:t xml:space="preserve">LDL 70-130, Statin 18.0% 22.5%</w:t>
+      </w:r>
+      <w:r>
+        <w:t xml:space="preserve"> </w:t>
+      </w:r>
+      <w:r>
+        <w:t xml:space="preserve">LDL 70-130, No Statin 14.9% 20.2%</w:t>
+      </w:r>
+      <w:r>
+        <w:t xml:space="preserve"> </w:t>
+      </w:r>
+      <w:r>
+        <w:t xml:space="preserve">LDL&gt;130, Statin 20.4% 32.0%</w:t>
+      </w:r>
+      <w:r>
+        <w:t xml:space="preserve"> </w:t>
+      </w:r>
+      <w:r>
+        <w:t xml:space="preserve">LDL&gt;130, No Statin 17.5% 22.0%</w:t>
+      </w:r>
+    </w:p>
+    <w:p>
+      <w:pPr>
+        <w:pStyle w:val="BodyText"/>
+      </w:pPr>
+      <w:r>
+        <w:t xml:space="preserve">Key observations:</w:t>
+      </w:r>
+      <w:r>
+        <w:t xml:space="preserve"> </w:t>
+      </w:r>
+      <w:r>
+        <w:t xml:space="preserve">- Women show higher hs-CRP ≥2 prevalence than men in non-statin groups</w:t>
+      </w:r>
+      <w:r>
+        <w:t xml:space="preserve"> </w:t>
+      </w:r>
+      <w:r>
+        <w:t xml:space="preserve">- In LDL&gt;130 statin group, women have notably higher inflammatory burden (32.0% vs 20.4%)</w:t>
+      </w:r>
+      <w:r>
+        <w:t xml:space="preserve"> </w:t>
+      </w:r>
+      <w:r>
+        <w:t xml:space="preserve">- Among LDL≤70 without statins, men have lower hs-CRP prevalence (9.7%) than women (18.3%)</w:t>
+      </w:r>
+    </w:p>
+    <w:p>
+      <w:pPr>
+        <w:pStyle w:val="BodyText"/>
+      </w:pPr>
+      <w:r>
+        <w:t xml:space="preserve">Sex-Specific Predictors of RIR:</w:t>
+      </w:r>
+    </w:p>
+    <w:p>
+      <w:pPr>
+        <w:pStyle w:val="BodyText"/>
+      </w:pPr>
+      <w:r>
+        <w:t xml:space="preserve">Males (N=338):</w:t>
+      </w:r>
+      <w:r>
+        <w:t xml:space="preserve"> </w:t>
+      </w:r>
+      <w:r>
+        <w:t xml:space="preserve">- BMI: OR 1.03 per kg/m² (NS)</w:t>
+      </w:r>
+      <w:r>
+        <w:t xml:space="preserve"> </w:t>
+      </w:r>
+      <w:r>
+        <w:t xml:space="preserve">- Diabetes: OR 1.32 (NS)</w:t>
+      </w:r>
+      <w:r>
+        <w:t xml:space="preserve"> </w:t>
+      </w:r>
+      <w:r>
+        <w:t xml:space="preserve">- Hypertension: OR 1.65 (NS)</w:t>
+      </w:r>
+    </w:p>
+    <w:p>
+      <w:pPr>
+        <w:pStyle w:val="BodyText"/>
+      </w:pPr>
+      <w:r>
+        <w:t xml:space="preserve">Females (N=239):</w:t>
+      </w:r>
+      <w:r>
+        <w:t xml:space="preserve"> </w:t>
+      </w:r>
+      <w:r>
+        <w:t xml:space="preserve">- Age: OR 1.04 per year (p=0.04)</w:t>
+      </w:r>
+      <w:r>
+        <w:t xml:space="preserve"> </w:t>
+      </w:r>
+      <w:r>
+        <w:t xml:space="preserve">- BMI: OR 1.07 per kg/m² (p=0.02)</w:t>
+      </w:r>
+      <w:r>
+        <w:t xml:space="preserve"> </w:t>
+      </w:r>
+      <w:r>
+        <w:t xml:space="preserve">- No other significant predictors</w:t>
+      </w:r>
+    </w:p>
+    <w:p>
+      <w:pPr>
+        <w:pStyle w:val="BodyText"/>
+      </w:pPr>
+      <w:r>
+        <w:t xml:space="preserve">SENSITIVITY ANALYSES</w:t>
+      </w:r>
+    </w:p>
+    <w:p>
+      <w:pPr>
+        <w:pStyle w:val="BodyText"/>
+      </w:pPr>
+      <w:r>
+        <w:t xml:space="preserve">hs-CRP Threshold Sensitivity (Statin + LDL&lt;70):</w:t>
+      </w:r>
+    </w:p>
+    <w:p>
+      <w:pPr>
+        <w:pStyle w:val="BodyText"/>
+      </w:pPr>
+      <w:r>
+        <w:t xml:space="preserve">Threshold Prevalence 95% CI</w:t>
+      </w:r>
+      <w:r>
+        <w:t xml:space="preserve"> </w:t>
+      </w:r>
+      <w:r>
+        <w:t xml:space="preserve">≥1.5 mg/L 29.6% 23.7-35.5%</w:t>
+      </w:r>
+      <w:r>
+        <w:t xml:space="preserve"> </w:t>
+      </w:r>
+      <w:r>
+        <w:t xml:space="preserve">≥2.0 mg/L 21.9% 15.9-27.9%</w:t>
+      </w:r>
+      <w:r>
+        <w:t xml:space="preserve"> </w:t>
+      </w:r>
+      <w:r>
+        <w:t xml:space="preserve">≥2.5 mg/L 17.6% 12.6-22.5%</w:t>
+      </w:r>
+      <w:r>
+        <w:t xml:space="preserve"> </w:t>
+      </w:r>
+      <w:r>
+        <w:t xml:space="preserve">≥3.0 mg/L 13.4% 8.8-18.0%</w:t>
+      </w:r>
+      <w:r>
+        <w:t xml:space="preserve"> </w:t>
+      </w:r>
+      <w:r>
+        <w:t xml:space="preserve">≥4.0 mg/L 9.7% 5.5-14.0%</w:t>
+      </w:r>
+      <w:r>
+        <w:t xml:space="preserve"> </w:t>
+      </w:r>
+      <w:r>
+        <w:t xml:space="preserve">≥5.0 mg/L 6.4% 3.3-9.6%</w:t>
+      </w:r>
+    </w:p>
+    <w:p>
+      <w:pPr>
+        <w:pStyle w:val="BodyText"/>
+      </w:pPr>
+      <w:r>
+        <w:t xml:space="preserve">LDL-C Threshold Sensitivity (hs-CRP ≥2):</w:t>
+      </w:r>
+    </w:p>
+    <w:p>
+      <w:pPr>
+        <w:pStyle w:val="BodyText"/>
+      </w:pPr>
+      <w:r>
+        <w:t xml:space="preserve">Threshold N Prevalence 95% CI</w:t>
+      </w:r>
+      <w:r>
+        <w:t xml:space="preserve"> </w:t>
+      </w:r>
+      <w:r>
+        <w:t xml:space="preserve">&lt;55 mg/dL 213 26.9% 17.0-36.8%</w:t>
+      </w:r>
+      <w:r>
+        <w:t xml:space="preserve"> </w:t>
+      </w:r>
+      <w:r>
+        <w:t xml:space="preserve">&lt;60 mg/dL 317 25.7% 17.3-34.1%</w:t>
+      </w:r>
+      <w:r>
+        <w:t xml:space="preserve"> </w:t>
+      </w:r>
+      <w:r>
+        <w:t xml:space="preserve">&lt;65 mg/dL 434 22.7% 16.8-28.7%</w:t>
+      </w:r>
+      <w:r>
+        <w:t xml:space="preserve"> </w:t>
+      </w:r>
+      <w:r>
+        <w:t xml:space="preserve">&lt;70 mg/dL 577 21.9% 15.9-27.9%</w:t>
+      </w:r>
+      <w:r>
+        <w:t xml:space="preserve"> </w:t>
+      </w:r>
+      <w:r>
+        <w:t xml:space="preserve">&lt;80 mg/dL 914 23.5% 18.7-28.4%</w:t>
+      </w:r>
+      <w:r>
+        <w:t xml:space="preserve"> </w:t>
+      </w:r>
+      <w:r>
+        <w:t xml:space="preserve">&lt;100 mg/dL 1605 20.7% 17.4-24.0%</w:t>
+      </w:r>
+    </w:p>
+    <w:p>
+      <w:pPr>
+        <w:pStyle w:val="BodyText"/>
+      </w:pPr>
+      <w:r>
+        <w:t xml:space="preserve">KEY FINDINGS</w:t>
+      </w:r>
+    </w:p>
+    <w:p>
+      <w:pPr>
+        <w:numPr>
+          <w:ilvl w:val="0"/>
+          <w:numId w:val="1003"/>
+        </w:numPr>
+      </w:pPr>
+      <w:r>
+        <w:t xml:space="preserve">Primary finding remains robust: ~22% of statin-treated adults with LDL&lt;70 have RIR.</w:t>
+      </w:r>
+    </w:p>
+    <w:p>
+      <w:pPr>
+        <w:numPr>
+          <w:ilvl w:val="0"/>
+          <w:numId w:val="1003"/>
+        </w:numPr>
+      </w:pPr>
+      <w:r>
+        <w:t xml:space="preserve">6-group analysis shows statin users have higher hs-CRP prevalence than non-users within each LDL tier, suggesting statins may be preferentially prescribed to higher-risk individuals or that statin use alone does not fully address inflammatory risk.</w:t>
+      </w:r>
+    </w:p>
+    <w:p>
+      <w:pPr>
+        <w:numPr>
+          <w:ilvl w:val="0"/>
+          <w:numId w:val="1003"/>
+        </w:numPr>
+      </w:pPr>
+      <w:r>
+        <w:t xml:space="preserve">LDL≤70 without statins shows 14.5% with elevated hs-CRP, supporting the existence of a</w:t>
+      </w:r>
+      <w:r>
+        <w:t xml:space="preserve"> </w:t>
+      </w:r>
+      <w:r>
+        <w:t xml:space="preserve">“low LDL, high inflammation”</w:t>
+      </w:r>
+      <w:r>
+        <w:t xml:space="preserve"> </w:t>
+      </w:r>
+      <w:r>
+        <w:t xml:space="preserve">phenotype independent of statin use.</w:t>
+      </w:r>
+    </w:p>
+    <w:p>
+      <w:pPr>
+        <w:numPr>
+          <w:ilvl w:val="0"/>
+          <w:numId w:val="1003"/>
+        </w:numPr>
+      </w:pPr>
+      <w:r>
+        <w:t xml:space="preserve">Diabetes/prediabetes strongly associated with elevated hs-CRP across all groups, with diabetics showing roughly double the hs-CRP ≥2 prevalence of normoglycemics.</w:t>
+      </w:r>
+    </w:p>
+    <w:p>
+      <w:pPr>
+        <w:numPr>
+          <w:ilvl w:val="0"/>
+          <w:numId w:val="1003"/>
+        </w:numPr>
+      </w:pPr>
+      <w:r>
+        <w:t xml:space="preserve">Sex differences exist: women show higher inflammatory burden in non-statin groups; BMI and age are significant predictors of RIR in women but not men.</w:t>
+      </w:r>
+    </w:p>
+    <w:p>
+      <w:pPr>
+        <w:pStyle w:val="FirstParagraph"/>
+      </w:pPr>
+      <w:r>
+        <w:t xml:space="preserve">LIMITATIONS</w:t>
+      </w:r>
+    </w:p>
+    <w:p>
+      <w:pPr>
+        <w:pStyle w:val="Compact"/>
+        <w:numPr>
+          <w:ilvl w:val="0"/>
+          <w:numId w:val="1004"/>
+        </w:numPr>
+      </w:pPr>
+      <w:r>
+        <w:t xml:space="preserve">Cross-sectional design precludes causal inference</w:t>
+      </w:r>
+    </w:p>
+    <w:p>
+      <w:pPr>
+        <w:pStyle w:val="Compact"/>
+        <w:numPr>
+          <w:ilvl w:val="0"/>
+          <w:numId w:val="1004"/>
+        </w:numPr>
+      </w:pPr>
+      <w:r>
+        <w:t xml:space="preserve">hs-CRP measured once; repeated measurements would reduce misclassification</w:t>
+      </w:r>
+    </w:p>
+    <w:p>
+      <w:pPr>
+        <w:pStyle w:val="Compact"/>
+        <w:numPr>
+          <w:ilvl w:val="0"/>
+          <w:numId w:val="1004"/>
+        </w:numPr>
+      </w:pPr>
+      <w:r>
+        <w:t xml:space="preserve">Subgroup analyses are exploratory and not powered for formal comparisons</w:t>
+      </w:r>
+    </w:p>
+    <w:p>
+      <w:pPr>
+        <w:pStyle w:val="Compact"/>
+        <w:numPr>
+          <w:ilvl w:val="0"/>
+          <w:numId w:val="1004"/>
+        </w:numPr>
+      </w:pPr>
+      <w:r>
+        <w:t xml:space="preserve">2011-2014 cycles not yet incorporated</w:t>
+      </w:r>
+    </w:p>
+    <w:p>
+      <w:pPr>
+        <w:pStyle w:val="Compact"/>
+        <w:numPr>
+          <w:ilvl w:val="0"/>
+          <w:numId w:val="1004"/>
+        </w:numPr>
+      </w:pPr>
+      <w:r>
+        <w:t xml:space="preserve">Statin adherence not directly measured</w:t>
+      </w:r>
+    </w:p>
+    <w:p>
+      <w:pPr>
+        <w:pStyle w:val="FirstParagraph"/>
+      </w:pPr>
+      <w:r>
+        <w:t xml:space="preserve">FILES GENERATED</w:t>
+      </w:r>
+    </w:p>
+    <w:p>
+      <w:pPr>
+        <w:pStyle w:val="Compact"/>
+        <w:numPr>
+          <w:ilvl w:val="0"/>
+          <w:numId w:val="1005"/>
+        </w:numPr>
+      </w:pPr>
+      <w:r>
+        <w:t xml:space="preserve">data/processed/rir_analytic_cohort.csv</w:t>
+      </w:r>
+    </w:p>
+    <w:p>
+      <w:pPr>
+        <w:pStyle w:val="Compact"/>
+        <w:numPr>
+          <w:ilvl w:val="0"/>
+          <w:numId w:val="1005"/>
+        </w:numPr>
+      </w:pPr>
+      <w:r>
+        <w:t xml:space="preserve">output/tables/rir_prevalence_results.csv</w:t>
+      </w:r>
+    </w:p>
+    <w:p>
+      <w:pPr>
+        <w:pStyle w:val="Compact"/>
+        <w:numPr>
+          <w:ilvl w:val="0"/>
+          <w:numId w:val="1005"/>
+        </w:numPr>
+      </w:pPr>
+      <w:r>
+        <w:t xml:space="preserve">output/tables/rir_prevalence_by_subgroup.csv</w:t>
+      </w:r>
+    </w:p>
+    <w:p>
+      <w:pPr>
+        <w:pStyle w:val="Compact"/>
+        <w:numPr>
+          <w:ilvl w:val="0"/>
+          <w:numId w:val="1005"/>
+        </w:numPr>
+      </w:pPr>
+      <w:r>
+        <w:t xml:space="preserve">output/tables/hscrp_by_ldl_statin_group.csv</w:t>
+      </w:r>
+    </w:p>
+    <w:p>
+      <w:pPr>
+        <w:pStyle w:val="Compact"/>
+        <w:numPr>
+          <w:ilvl w:val="0"/>
+          <w:numId w:val="1005"/>
+        </w:numPr>
+      </w:pPr>
+      <w:r>
+        <w:t xml:space="preserve">output/tables/rir_by_glycemic_status.csv</w:t>
+      </w:r>
+    </w:p>
+    <w:p>
+      <w:pPr>
+        <w:pStyle w:val="Compact"/>
+        <w:numPr>
+          <w:ilvl w:val="0"/>
+          <w:numId w:val="1005"/>
+        </w:numPr>
+      </w:pPr>
+      <w:r>
+        <w:t xml:space="preserve">output/tables/hscrp_by_sex_ldl_group.csv</w:t>
       </w:r>
     </w:p>
     <w:sectPr/>
@@ -495,6 +1181,109 @@
       </w:pPr>
     </w:lvl>
   </w:abstractNum>
+  <w:abstractNum w:abstractNumId="991">
+    <w:nsid w:val="0000A991"/>
+    <w:multiLevelType w:val="multilevel"/>
+    <w:lvl w:ilvl="0">
+      <w:numFmt w:val="bullet"/>
+      <w:lvlText w:val=""/>
+      <w:lvlJc w:val="left"/>
+      <w:pPr>
+        <w:ind w:left="720" w:hanging="360"/>
+      </w:pPr>
+      <w:rPr>
+        <w:rFonts w:ascii="Symbol" w:hAnsi="Symbol" w:cs="Symbol" w:hint="default"/>
+      </w:rPr>
+    </w:lvl>
+    <w:lvl w:ilvl="1">
+      <w:numFmt w:val="bullet"/>
+      <w:lvlText w:val="o"/>
+      <w:lvlJc w:val="left"/>
+      <w:pPr>
+        <w:ind w:left="1440" w:hanging="360"/>
+      </w:pPr>
+      <w:rPr>
+        <w:rFonts w:ascii="Courier New" w:hAnsi="Courier New" w:cs="Courier New" w:hint="default"/>
+      </w:rPr>
+    </w:lvl>
+    <w:lvl w:ilvl="2">
+      <w:numFmt w:val="bullet"/>
+      <w:lvlText w:val=""/>
+      <w:lvlJc w:val="left"/>
+      <w:pPr>
+        <w:ind w:left="2160" w:hanging="360"/>
+      </w:pPr>
+      <w:rPr>
+        <w:rFonts w:ascii="Wingdings" w:hAnsi="Wingdings" w:cs="Wingdings" w:hint="default"/>
+      </w:rPr>
+    </w:lvl>
+    <w:lvl w:ilvl="3">
+      <w:numFmt w:val="bullet"/>
+      <w:lvlText w:val=""/>
+      <w:lvlJc w:val="left"/>
+      <w:pPr>
+        <w:ind w:left="2880" w:hanging="360"/>
+      </w:pPr>
+      <w:rPr>
+        <w:rFonts w:ascii="Symbol" w:hAnsi="Symbol" w:cs="Symbol" w:hint="default"/>
+      </w:rPr>
+    </w:lvl>
+    <w:lvl w:ilvl="4">
+      <w:numFmt w:val="bullet"/>
+      <w:lvlText w:val="o"/>
+      <w:lvlJc w:val="left"/>
+      <w:pPr>
+        <w:ind w:left="3600" w:hanging="360"/>
+      </w:pPr>
+      <w:rPr>
+        <w:rFonts w:ascii="Courier New" w:hAnsi="Courier New" w:cs="Courier New" w:hint="default"/>
+      </w:rPr>
+    </w:lvl>
+    <w:lvl w:ilvl="5">
+      <w:numFmt w:val="bullet"/>
+      <w:lvlText w:val=""/>
+      <w:lvlJc w:val="left"/>
+      <w:pPr>
+        <w:ind w:left="4320" w:hanging="360"/>
+      </w:pPr>
+      <w:rPr>
+        <w:rFonts w:ascii="Wingdings" w:hAnsi="Wingdings" w:cs="Wingdings" w:hint="default"/>
+      </w:rPr>
+    </w:lvl>
+    <w:lvl w:ilvl="6">
+      <w:numFmt w:val="bullet"/>
+      <w:lvlText w:val=""/>
+      <w:lvlJc w:val="left"/>
+      <w:pPr>
+        <w:ind w:left="5040" w:hanging="360"/>
+      </w:pPr>
+      <w:rPr>
+        <w:rFonts w:ascii="Symbol" w:hAnsi="Symbol" w:cs="Symbol" w:hint="default"/>
+      </w:rPr>
+    </w:lvl>
+    <w:lvl w:ilvl="7">
+      <w:numFmt w:val="bullet"/>
+      <w:lvlText w:val="o"/>
+      <w:lvlJc w:val="left"/>
+      <w:pPr>
+        <w:ind w:left="5760" w:hanging="360"/>
+      </w:pPr>
+      <w:rPr>
+        <w:rFonts w:ascii="Courier New" w:hAnsi="Courier New" w:cs="Courier New" w:hint="default"/>
+      </w:rPr>
+    </w:lvl>
+    <w:lvl w:ilvl="8">
+      <w:numFmt w:val="bullet"/>
+      <w:lvlText w:val=""/>
+      <w:lvlJc w:val="left"/>
+      <w:pPr>
+        <w:ind w:left="6480" w:hanging="360"/>
+      </w:pPr>
+      <w:rPr>
+        <w:rFonts w:ascii="Wingdings" w:hAnsi="Wingdings" w:cs="Wingdings" w:hint="default"/>
+      </w:rPr>
+    </w:lvl>
+  </w:abstractNum>
   <w:abstractNum w:abstractNumId="99411">
     <w:nsid w:val="00A99411"/>
     <w:multiLevelType w:val="multilevel"/>
@@ -580,113 +1369,16 @@
       </w:pPr>
     </w:lvl>
   </w:abstractNum>
-  <w:abstractNum w:abstractNumId="991">
-    <w:nsid w:val="0000A991"/>
-    <w:multiLevelType w:val="multilevel"/>
-    <w:lvl w:ilvl="0">
-      <w:numFmt w:val="bullet"/>
-      <w:lvlText w:val=""/>
-      <w:lvlJc w:val="left"/>
-      <w:pPr>
-        <w:ind w:left="720" w:hanging="360"/>
-      </w:pPr>
-      <w:rPr>
-        <w:rFonts w:ascii="Symbol" w:hAnsi="Symbol" w:cs="Symbol" w:hint="default"/>
-      </w:rPr>
-    </w:lvl>
-    <w:lvl w:ilvl="1">
-      <w:numFmt w:val="bullet"/>
-      <w:lvlText w:val="o"/>
-      <w:lvlJc w:val="left"/>
-      <w:pPr>
-        <w:ind w:left="1440" w:hanging="360"/>
-      </w:pPr>
-      <w:rPr>
-        <w:rFonts w:ascii="Courier New" w:hAnsi="Courier New" w:cs="Courier New" w:hint="default"/>
-      </w:rPr>
-    </w:lvl>
-    <w:lvl w:ilvl="2">
-      <w:numFmt w:val="bullet"/>
-      <w:lvlText w:val=""/>
-      <w:lvlJc w:val="left"/>
-      <w:pPr>
-        <w:ind w:left="2160" w:hanging="360"/>
-      </w:pPr>
-      <w:rPr>
-        <w:rFonts w:ascii="Wingdings" w:hAnsi="Wingdings" w:cs="Wingdings" w:hint="default"/>
-      </w:rPr>
-    </w:lvl>
-    <w:lvl w:ilvl="3">
-      <w:numFmt w:val="bullet"/>
-      <w:lvlText w:val=""/>
-      <w:lvlJc w:val="left"/>
-      <w:pPr>
-        <w:ind w:left="2880" w:hanging="360"/>
-      </w:pPr>
-      <w:rPr>
-        <w:rFonts w:ascii="Symbol" w:hAnsi="Symbol" w:cs="Symbol" w:hint="default"/>
-      </w:rPr>
-    </w:lvl>
-    <w:lvl w:ilvl="4">
-      <w:numFmt w:val="bullet"/>
-      <w:lvlText w:val="o"/>
-      <w:lvlJc w:val="left"/>
-      <w:pPr>
-        <w:ind w:left="3600" w:hanging="360"/>
-      </w:pPr>
-      <w:rPr>
-        <w:rFonts w:ascii="Courier New" w:hAnsi="Courier New" w:cs="Courier New" w:hint="default"/>
-      </w:rPr>
-    </w:lvl>
-    <w:lvl w:ilvl="5">
-      <w:numFmt w:val="bullet"/>
-      <w:lvlText w:val=""/>
-      <w:lvlJc w:val="left"/>
-      <w:pPr>
-        <w:ind w:left="4320" w:hanging="360"/>
-      </w:pPr>
-      <w:rPr>
-        <w:rFonts w:ascii="Wingdings" w:hAnsi="Wingdings" w:cs="Wingdings" w:hint="default"/>
-      </w:rPr>
-    </w:lvl>
-    <w:lvl w:ilvl="6">
-      <w:numFmt w:val="bullet"/>
-      <w:lvlText w:val=""/>
-      <w:lvlJc w:val="left"/>
-      <w:pPr>
-        <w:ind w:left="5040" w:hanging="360"/>
-      </w:pPr>
-      <w:rPr>
-        <w:rFonts w:ascii="Symbol" w:hAnsi="Symbol" w:cs="Symbol" w:hint="default"/>
-      </w:rPr>
-    </w:lvl>
-    <w:lvl w:ilvl="7">
-      <w:numFmt w:val="bullet"/>
-      <w:lvlText w:val="o"/>
-      <w:lvlJc w:val="left"/>
-      <w:pPr>
-        <w:ind w:left="5760" w:hanging="360"/>
-      </w:pPr>
-      <w:rPr>
-        <w:rFonts w:ascii="Courier New" w:hAnsi="Courier New" w:cs="Courier New" w:hint="default"/>
-      </w:rPr>
-    </w:lvl>
-    <w:lvl w:ilvl="8">
-      <w:numFmt w:val="bullet"/>
-      <w:lvlText w:val=""/>
-      <w:lvlJc w:val="left"/>
-      <w:pPr>
-        <w:ind w:left="6480" w:hanging="360"/>
-      </w:pPr>
-      <w:rPr>
-        <w:rFonts w:ascii="Wingdings" w:hAnsi="Wingdings" w:cs="Wingdings" w:hint="default"/>
-      </w:rPr>
-    </w:lvl>
-  </w:abstractNum>
   <w:num w:numId="1000">
     <w:abstractNumId w:val="990"/>
   </w:num>
   <w:num w:numId="1001">
+    <w:abstractNumId w:val="991"/>
+  </w:num>
+  <w:num w:numId="1002">
+    <w:abstractNumId w:val="991"/>
+  </w:num>
+  <w:num w:numId="1003">
     <w:abstractNumId w:val="99411"/>
     <w:lvlOverride w:ilvl="0">
       <w:startOverride w:val="1"/>
@@ -716,7 +1408,37 @@
       <w:startOverride w:val="1"/>
     </w:lvlOverride>
   </w:num>
-  <w:num w:numId="1002">
+  <w:num w:numId="1004">
+    <w:abstractNumId w:val="99411"/>
+    <w:lvlOverride w:ilvl="0">
+      <w:startOverride w:val="1"/>
+    </w:lvlOverride>
+    <w:lvlOverride w:ilvl="1">
+      <w:startOverride w:val="1"/>
+    </w:lvlOverride>
+    <w:lvlOverride w:ilvl="2">
+      <w:startOverride w:val="1"/>
+    </w:lvlOverride>
+    <w:lvlOverride w:ilvl="3">
+      <w:startOverride w:val="1"/>
+    </w:lvlOverride>
+    <w:lvlOverride w:ilvl="4">
+      <w:startOverride w:val="1"/>
+    </w:lvlOverride>
+    <w:lvlOverride w:ilvl="5">
+      <w:startOverride w:val="1"/>
+    </w:lvlOverride>
+    <w:lvlOverride w:ilvl="6">
+      <w:startOverride w:val="1"/>
+    </w:lvlOverride>
+    <w:lvlOverride w:ilvl="7">
+      <w:startOverride w:val="1"/>
+    </w:lvlOverride>
+    <w:lvlOverride w:ilvl="8">
+      <w:startOverride w:val="1"/>
+    </w:lvlOverride>
+  </w:num>
+  <w:num w:numId="1005">
     <w:abstractNumId w:val="991"/>
   </w:num>
 </w:numbering>

</xml_diff>